<commit_message>
Table of contents, formatting, picture
</commit_message>
<xml_diff>
--- a/Dokumentacio.docx
+++ b/Dokumentacio.docx
@@ -12,7 +12,6 @@
           <w:szCs w:val="32"/>
         </w:rPr>
       </w:pPr>
-      <w:proofErr w:type="spellStart"/>
       <w:r>
         <w:rPr>
           <w:rFonts w:ascii="Times New Roman" w:hAnsi="Times New Roman" w:cs="Times New Roman"/>
@@ -21,8 +20,372 @@
           <w:sz w:val="32"/>
           <w:szCs w:val="32"/>
         </w:rPr>
+        <w:br w:type="page"/>
+      </w:r>
+    </w:p>
+    <w:p>
+      <w:pPr>
+        <w:rPr>
+          <w:rFonts w:ascii="Times New Roman" w:hAnsi="Times New Roman" w:cs="Times New Roman"/>
+          <w:b/>
+          <w:bCs/>
+          <w:color w:val="1F4E79" w:themeColor="accent5" w:themeShade="80"/>
+          <w:sz w:val="24"/>
+          <w:szCs w:val="24"/>
+        </w:rPr>
+      </w:pPr>
+      <w:bookmarkStart w:id="0" w:name="_Toc120121090"/>
+      <w:bookmarkStart w:id="1" w:name="_Toc120121487"/>
+      <w:bookmarkStart w:id="2" w:name="_Toc120121530"/>
+      <w:proofErr w:type="spellStart"/>
+      <w:r>
+        <w:rPr>
+          <w:rFonts w:ascii="Times New Roman" w:hAnsi="Times New Roman" w:cs="Times New Roman"/>
+          <w:b/>
+          <w:bCs/>
+          <w:color w:val="1F4E79" w:themeColor="accent5" w:themeShade="80"/>
+          <w:sz w:val="36"/>
+          <w:szCs w:val="36"/>
+        </w:rPr>
+        <w:lastRenderedPageBreak/>
+        <w:t>Tartalom</w:t>
+      </w:r>
+      <w:bookmarkEnd w:id="0"/>
+      <w:bookmarkEnd w:id="1"/>
+      <w:bookmarkEnd w:id="2"/>
+      <w:proofErr w:type="spellEnd"/>
+    </w:p>
+    <w:p>
+      <w:pPr>
+        <w:pStyle w:val="TOC1"/>
+        <w:rPr>
+          <w:rFonts w:eastAsiaTheme="minorEastAsia"/>
+          <w:i w:val="0"/>
+          <w:iCs w:val="0"/>
+          <w:sz w:val="22"/>
+          <w:szCs w:val="22"/>
+        </w:rPr>
+      </w:pPr>
+      <w:r>
+        <w:rPr>
+          <w:rFonts w:eastAsiaTheme="minorEastAsia"/>
+          <w:i w:val="0"/>
+          <w:iCs w:val="0"/>
+          <w:color w:val="1F4E79" w:themeColor="accent5" w:themeShade="80"/>
+        </w:rPr>
+        <w:fldChar w:fldCharType="begin"/>
+      </w:r>
+      <w:r>
+        <w:rPr>
+          <w:rFonts w:eastAsiaTheme="minorEastAsia"/>
+          <w:i w:val="0"/>
+          <w:iCs w:val="0"/>
+          <w:color w:val="1F4E79" w:themeColor="accent5" w:themeShade="80"/>
+        </w:rPr>
+        <w:instrText xml:space="preserve"> TOC \o "1-3" \h \z \u </w:instrText>
+      </w:r>
+      <w:r>
+        <w:rPr>
+          <w:rFonts w:eastAsiaTheme="minorEastAsia"/>
+          <w:i w:val="0"/>
+          <w:iCs w:val="0"/>
+          <w:color w:val="1F4E79" w:themeColor="accent5" w:themeShade="80"/>
+        </w:rPr>
+        <w:fldChar w:fldCharType="separate"/>
+      </w:r>
+      <w:hyperlink w:anchor="_Toc120121771" w:history="1">
+        <w:r>
+          <w:rPr>
+            <w:rStyle w:val="Hyperlink"/>
+            <w:i w:val="0"/>
+            <w:iCs w:val="0"/>
+            <w:u w:val="none"/>
+          </w:rPr>
+          <w:t>Cégleírás</w:t>
+        </w:r>
+        <w:r>
+          <w:rPr>
+            <w:i w:val="0"/>
+            <w:iCs w:val="0"/>
+            <w:webHidden/>
+          </w:rPr>
+          <w:tab/>
+        </w:r>
+        <w:r>
+          <w:rPr>
+            <w:i w:val="0"/>
+            <w:iCs w:val="0"/>
+            <w:webHidden/>
+          </w:rPr>
+          <w:fldChar w:fldCharType="begin"/>
+        </w:r>
+        <w:r>
+          <w:rPr>
+            <w:i w:val="0"/>
+            <w:iCs w:val="0"/>
+            <w:webHidden/>
+          </w:rPr>
+          <w:instrText xml:space="preserve"> PAGEREF _Toc120121771 \h </w:instrText>
+        </w:r>
+        <w:r>
+          <w:rPr>
+            <w:i w:val="0"/>
+            <w:iCs w:val="0"/>
+            <w:webHidden/>
+          </w:rPr>
+        </w:r>
+        <w:r>
+          <w:rPr>
+            <w:i w:val="0"/>
+            <w:iCs w:val="0"/>
+            <w:webHidden/>
+          </w:rPr>
+          <w:fldChar w:fldCharType="separate"/>
+        </w:r>
+        <w:r>
+          <w:rPr>
+            <w:i w:val="0"/>
+            <w:iCs w:val="0"/>
+            <w:webHidden/>
+          </w:rPr>
+          <w:t>3</w:t>
+        </w:r>
+        <w:r>
+          <w:rPr>
+            <w:i w:val="0"/>
+            <w:iCs w:val="0"/>
+            <w:webHidden/>
+          </w:rPr>
+          <w:fldChar w:fldCharType="end"/>
+        </w:r>
+      </w:hyperlink>
+    </w:p>
+    <w:p>
+      <w:pPr>
+        <w:pStyle w:val="TOC2"/>
+        <w:rPr>
+          <w:rFonts w:ascii="Times New Roman" w:eastAsiaTheme="minorEastAsia" w:hAnsi="Times New Roman"/>
+        </w:rPr>
+      </w:pPr>
+      <w:hyperlink w:anchor="_Toc120121772" w:history="1">
+        <w:r>
+          <w:rPr>
+            <w:rStyle w:val="Hyperlink"/>
+            <w:rFonts w:ascii="Times New Roman" w:hAnsi="Times New Roman"/>
+            <w:u w:val="none"/>
+          </w:rPr>
+          <w:t>A cég megbízása</w:t>
+        </w:r>
+        <w:r>
+          <w:rPr>
+            <w:rFonts w:ascii="Times New Roman" w:hAnsi="Times New Roman"/>
+            <w:webHidden/>
+          </w:rPr>
+          <w:tab/>
+        </w:r>
+        <w:r>
+          <w:rPr>
+            <w:rFonts w:ascii="Times New Roman" w:hAnsi="Times New Roman"/>
+            <w:webHidden/>
+          </w:rPr>
+          <w:fldChar w:fldCharType="begin"/>
+        </w:r>
+        <w:r>
+          <w:rPr>
+            <w:rFonts w:ascii="Times New Roman" w:hAnsi="Times New Roman"/>
+            <w:webHidden/>
+          </w:rPr>
+          <w:instrText xml:space="preserve"> PAGEREF _Toc120121772 \h </w:instrText>
+        </w:r>
+        <w:r>
+          <w:rPr>
+            <w:rFonts w:ascii="Times New Roman" w:hAnsi="Times New Roman"/>
+            <w:webHidden/>
+          </w:rPr>
+        </w:r>
+        <w:r>
+          <w:rPr>
+            <w:rFonts w:ascii="Times New Roman" w:hAnsi="Times New Roman"/>
+            <w:webHidden/>
+          </w:rPr>
+          <w:fldChar w:fldCharType="separate"/>
+        </w:r>
+        <w:r>
+          <w:rPr>
+            <w:rFonts w:ascii="Times New Roman" w:hAnsi="Times New Roman"/>
+            <w:webHidden/>
+          </w:rPr>
+          <w:t>3</w:t>
+        </w:r>
+        <w:r>
+          <w:rPr>
+            <w:rFonts w:ascii="Times New Roman" w:hAnsi="Times New Roman"/>
+            <w:webHidden/>
+          </w:rPr>
+          <w:fldChar w:fldCharType="end"/>
+        </w:r>
+      </w:hyperlink>
+    </w:p>
+    <w:p>
+      <w:pPr>
+        <w:pStyle w:val="TOC1"/>
+        <w:rPr>
+          <w:rFonts w:eastAsiaTheme="minorEastAsia"/>
+          <w:i w:val="0"/>
+          <w:iCs w:val="0"/>
+          <w:sz w:val="22"/>
+          <w:szCs w:val="22"/>
+        </w:rPr>
+      </w:pPr>
+      <w:hyperlink w:anchor="_Toc120121773" w:history="1">
+        <w:r>
+          <w:rPr>
+            <w:rStyle w:val="Hyperlink"/>
+            <w:i w:val="0"/>
+            <w:iCs w:val="0"/>
+            <w:u w:val="none"/>
+          </w:rPr>
+          <w:t>A hálózat dokumentációja</w:t>
+        </w:r>
+        <w:r>
+          <w:rPr>
+            <w:i w:val="0"/>
+            <w:iCs w:val="0"/>
+            <w:webHidden/>
+          </w:rPr>
+          <w:tab/>
+        </w:r>
+        <w:r>
+          <w:rPr>
+            <w:i w:val="0"/>
+            <w:iCs w:val="0"/>
+            <w:webHidden/>
+          </w:rPr>
+          <w:fldChar w:fldCharType="begin"/>
+        </w:r>
+        <w:r>
+          <w:rPr>
+            <w:i w:val="0"/>
+            <w:iCs w:val="0"/>
+            <w:webHidden/>
+          </w:rPr>
+          <w:instrText xml:space="preserve"> PAGEREF _Toc120121773 \h </w:instrText>
+        </w:r>
+        <w:r>
+          <w:rPr>
+            <w:i w:val="0"/>
+            <w:iCs w:val="0"/>
+            <w:webHidden/>
+          </w:rPr>
+        </w:r>
+        <w:r>
+          <w:rPr>
+            <w:i w:val="0"/>
+            <w:iCs w:val="0"/>
+            <w:webHidden/>
+          </w:rPr>
+          <w:fldChar w:fldCharType="separate"/>
+        </w:r>
+        <w:r>
+          <w:rPr>
+            <w:i w:val="0"/>
+            <w:iCs w:val="0"/>
+            <w:webHidden/>
+          </w:rPr>
+          <w:t>4</w:t>
+        </w:r>
+        <w:r>
+          <w:rPr>
+            <w:i w:val="0"/>
+            <w:iCs w:val="0"/>
+            <w:webHidden/>
+          </w:rPr>
+          <w:fldChar w:fldCharType="end"/>
+        </w:r>
+      </w:hyperlink>
+    </w:p>
+    <w:p>
+      <w:pPr>
+        <w:rPr>
+          <w:rFonts w:ascii="Times New Roman" w:eastAsiaTheme="minorEastAsia" w:hAnsi="Times New Roman" w:cs="Times New Roman"/>
+          <w:b/>
+          <w:bCs/>
+          <w:noProof/>
+          <w:color w:val="1F4E79" w:themeColor="accent5" w:themeShade="80"/>
+          <w:sz w:val="24"/>
+          <w:szCs w:val="24"/>
+        </w:rPr>
+      </w:pPr>
+      <w:r>
+        <w:rPr>
+          <w:rFonts w:ascii="Times New Roman" w:eastAsiaTheme="minorEastAsia" w:hAnsi="Times New Roman" w:cs="Times New Roman"/>
+          <w:b/>
+          <w:bCs/>
+          <w:noProof/>
+          <w:color w:val="1F4E79" w:themeColor="accent5" w:themeShade="80"/>
+          <w:sz w:val="24"/>
+          <w:szCs w:val="24"/>
+        </w:rPr>
+        <w:fldChar w:fldCharType="end"/>
+      </w:r>
+    </w:p>
+    <w:p>
+      <w:pPr>
+        <w:rPr>
+          <w:rFonts w:ascii="Times New Roman" w:eastAsiaTheme="minorEastAsia" w:hAnsi="Times New Roman" w:cs="Times New Roman"/>
+          <w:b/>
+          <w:bCs/>
+          <w:noProof/>
+          <w:color w:val="1F4E79" w:themeColor="accent5" w:themeShade="80"/>
+          <w:sz w:val="24"/>
+          <w:szCs w:val="24"/>
+        </w:rPr>
+        <w:sectPr>
+          <w:pgSz w:w="12240" w:h="15840"/>
+          <w:pgMar w:top="1440" w:right="1440" w:bottom="1440" w:left="1440" w:header="720" w:footer="720" w:gutter="0"/>
+          <w:pgNumType w:start="1"/>
+          <w:cols w:space="720"/>
+          <w:docGrid w:linePitch="360"/>
+        </w:sectPr>
+      </w:pPr>
+    </w:p>
+    <w:p>
+      <w:pPr>
+        <w:rPr>
+          <w:rFonts w:ascii="Times New Roman" w:hAnsi="Times New Roman" w:cs="Times New Roman"/>
+          <w:b/>
+          <w:bCs/>
+          <w:sz w:val="32"/>
+          <w:szCs w:val="32"/>
+        </w:rPr>
+      </w:pPr>
+    </w:p>
+    <w:p>
+      <w:pPr>
+        <w:pStyle w:val="Heading1"/>
+        <w:rPr>
+          <w:rFonts w:cs="Times New Roman"/>
+        </w:rPr>
+      </w:pPr>
+      <w:bookmarkStart w:id="3" w:name="_Toc120120842"/>
+      <w:bookmarkStart w:id="4" w:name="_Toc120121091"/>
+      <w:bookmarkStart w:id="5" w:name="_Toc120121488"/>
+      <w:bookmarkStart w:id="6" w:name="_Toc120121531"/>
+      <w:bookmarkStart w:id="7" w:name="_Toc120121634"/>
+      <w:bookmarkStart w:id="8" w:name="_Toc120121771"/>
+      <w:proofErr w:type="spellStart"/>
+      <w:r>
+        <w:rPr>
+          <w:rFonts w:cs="Times New Roman"/>
+        </w:rPr>
         <w:t>Cégleírás</w:t>
       </w:r>
+      <w:bookmarkEnd w:id="3"/>
+      <w:bookmarkEnd w:id="4"/>
+      <w:bookmarkEnd w:id="5"/>
+      <w:bookmarkEnd w:id="6"/>
+      <w:bookmarkEnd w:id="7"/>
+      <w:bookmarkEnd w:id="8"/>
       <w:proofErr w:type="spellEnd"/>
     </w:p>
     <w:p>
@@ -40,16 +403,16 @@
           <w:sz w:val="24"/>
           <w:szCs w:val="24"/>
         </w:rPr>
-        <w:t>A Metropolitan Transportation Authority (MTA) c</w:t>
-      </w:r>
-      <w:proofErr w:type="spellStart"/>
-      <w:r>
-        <w:rPr>
-          <w:rFonts w:ascii="Times New Roman" w:hAnsi="Times New Roman" w:cs="Times New Roman"/>
-          <w:sz w:val="24"/>
-          <w:szCs w:val="24"/>
-        </w:rPr>
-        <w:t>ég</w:t>
+        <w:t xml:space="preserve">A Metropolitan Transportation Authority (MTA) </w:t>
+      </w:r>
+      <w:proofErr w:type="spellStart"/>
+      <w:r>
+        <w:rPr>
+          <w:rFonts w:ascii="Times New Roman" w:hAnsi="Times New Roman" w:cs="Times New Roman"/>
+          <w:sz w:val="24"/>
+          <w:szCs w:val="24"/>
+        </w:rPr>
+        <w:t>cég</w:t>
       </w:r>
       <w:proofErr w:type="spellEnd"/>
       <w:r>
@@ -778,16 +1141,16 @@
           <w:sz w:val="24"/>
           <w:szCs w:val="24"/>
         </w:rPr>
-        <w:t xml:space="preserve"> f</w:t>
-      </w:r>
-      <w:proofErr w:type="spellStart"/>
-      <w:r>
-        <w:rPr>
-          <w:rFonts w:ascii="Times New Roman" w:hAnsi="Times New Roman" w:cs="Times New Roman"/>
-          <w:sz w:val="24"/>
-          <w:szCs w:val="24"/>
-        </w:rPr>
-        <w:t>olytonos</w:t>
+        <w:t xml:space="preserve"> </w:t>
+      </w:r>
+      <w:proofErr w:type="spellStart"/>
+      <w:r>
+        <w:rPr>
+          <w:rFonts w:ascii="Times New Roman" w:hAnsi="Times New Roman" w:cs="Times New Roman"/>
+          <w:sz w:val="24"/>
+          <w:szCs w:val="24"/>
+        </w:rPr>
+        <w:t>folytonos</w:t>
       </w:r>
       <w:proofErr w:type="spellEnd"/>
       <w:r>
@@ -1151,57 +1514,51 @@
     </w:p>
     <w:p>
       <w:pPr>
-        <w:rPr>
-          <w:rFonts w:ascii="Times New Roman" w:hAnsi="Times New Roman" w:cs="Times New Roman"/>
-          <w:b/>
-          <w:bCs/>
-          <w:sz w:val="32"/>
-          <w:szCs w:val="32"/>
+        <w:pStyle w:val="Heading2"/>
+        <w:rPr>
+          <w:rFonts w:cs="Times New Roman"/>
+          <w:b w:val="0"/>
         </w:rPr>
       </w:pPr>
-      <w:r>
-        <w:rPr>
-          <w:rFonts w:ascii="Times New Roman" w:hAnsi="Times New Roman" w:cs="Times New Roman"/>
-          <w:b/>
-          <w:bCs/>
-          <w:sz w:val="32"/>
-          <w:szCs w:val="32"/>
+      <w:bookmarkStart w:id="9" w:name="_Toc120120843"/>
+      <w:bookmarkStart w:id="10" w:name="_Toc120121092"/>
+      <w:bookmarkStart w:id="11" w:name="_Toc120121489"/>
+      <w:bookmarkStart w:id="12" w:name="_Toc120121532"/>
+      <w:bookmarkStart w:id="13" w:name="_Toc120121635"/>
+      <w:bookmarkStart w:id="14" w:name="_Toc120121772"/>
+      <w:r>
+        <w:rPr>
+          <w:rFonts w:cs="Times New Roman"/>
         </w:rPr>
         <w:t xml:space="preserve">A </w:t>
       </w:r>
       <w:proofErr w:type="spellStart"/>
       <w:r>
         <w:rPr>
-          <w:rFonts w:ascii="Times New Roman" w:hAnsi="Times New Roman" w:cs="Times New Roman"/>
-          <w:b/>
-          <w:bCs/>
-          <w:sz w:val="32"/>
-          <w:szCs w:val="32"/>
+          <w:rFonts w:cs="Times New Roman"/>
         </w:rPr>
         <w:t>cég</w:t>
       </w:r>
       <w:proofErr w:type="spellEnd"/>
       <w:r>
         <w:rPr>
-          <w:rFonts w:ascii="Times New Roman" w:hAnsi="Times New Roman" w:cs="Times New Roman"/>
-          <w:b/>
-          <w:bCs/>
-          <w:sz w:val="32"/>
-          <w:szCs w:val="32"/>
-        </w:rPr>
-        <w:t xml:space="preserve"> </w:t>
-      </w:r>
-      <w:proofErr w:type="spellStart"/>
-      <w:r>
-        <w:rPr>
-          <w:rFonts w:ascii="Times New Roman" w:hAnsi="Times New Roman" w:cs="Times New Roman"/>
-          <w:b/>
-          <w:bCs/>
-          <w:sz w:val="32"/>
-          <w:szCs w:val="32"/>
+          <w:rFonts w:cs="Times New Roman"/>
+        </w:rPr>
+        <w:t xml:space="preserve"> </w:t>
+      </w:r>
+      <w:proofErr w:type="spellStart"/>
+      <w:r>
+        <w:rPr>
+          <w:rFonts w:cs="Times New Roman"/>
         </w:rPr>
         <w:t>megbízása</w:t>
       </w:r>
+      <w:bookmarkEnd w:id="9"/>
+      <w:bookmarkEnd w:id="10"/>
+      <w:bookmarkEnd w:id="11"/>
+      <w:bookmarkEnd w:id="12"/>
+      <w:bookmarkEnd w:id="13"/>
+      <w:bookmarkEnd w:id="14"/>
       <w:proofErr w:type="spellEnd"/>
     </w:p>
     <w:p>
@@ -2405,16 +2762,16 @@
           <w:sz w:val="24"/>
           <w:szCs w:val="24"/>
         </w:rPr>
-        <w:t xml:space="preserve"> s</w:t>
-      </w:r>
-      <w:proofErr w:type="spellStart"/>
-      <w:r>
-        <w:rPr>
-          <w:rFonts w:ascii="Times New Roman" w:hAnsi="Times New Roman" w:cs="Times New Roman"/>
-          <w:sz w:val="24"/>
-          <w:szCs w:val="24"/>
-        </w:rPr>
-        <w:t>zerelő</w:t>
+        <w:t xml:space="preserve"> </w:t>
+      </w:r>
+      <w:proofErr w:type="spellStart"/>
+      <w:r>
+        <w:rPr>
+          <w:rFonts w:ascii="Times New Roman" w:hAnsi="Times New Roman" w:cs="Times New Roman"/>
+          <w:sz w:val="24"/>
+          <w:szCs w:val="24"/>
+        </w:rPr>
+        <w:t>szerelő</w:t>
       </w:r>
       <w:proofErr w:type="spellEnd"/>
       <w:r>
@@ -3071,6 +3428,24 @@
           <w:sz w:val="24"/>
           <w:szCs w:val="24"/>
         </w:rPr>
+        <w:t xml:space="preserve"> a </w:t>
+      </w:r>
+      <w:proofErr w:type="spellStart"/>
+      <w:r>
+        <w:rPr>
+          <w:rFonts w:ascii="Times New Roman" w:hAnsi="Times New Roman" w:cs="Times New Roman"/>
+          <w:sz w:val="24"/>
+          <w:szCs w:val="24"/>
+        </w:rPr>
+        <w:t>Sziklás-hegységben</w:t>
+      </w:r>
+      <w:proofErr w:type="spellEnd"/>
+      <w:r>
+        <w:rPr>
+          <w:rFonts w:ascii="Times New Roman" w:hAnsi="Times New Roman" w:cs="Times New Roman"/>
+          <w:sz w:val="24"/>
+          <w:szCs w:val="24"/>
+        </w:rPr>
         <w:t xml:space="preserve"> </w:t>
       </w:r>
       <w:proofErr w:type="spellStart"/>
@@ -3220,6 +3595,23 @@
     </w:p>
     <w:p>
       <w:pPr>
+        <w:rPr>
+          <w:rFonts w:ascii="Times New Roman" w:hAnsi="Times New Roman" w:cs="Times New Roman"/>
+          <w:sz w:val="24"/>
+          <w:szCs w:val="24"/>
+        </w:rPr>
+      </w:pPr>
+      <w:r>
+        <w:rPr>
+          <w:rFonts w:ascii="Times New Roman" w:hAnsi="Times New Roman" w:cs="Times New Roman"/>
+          <w:sz w:val="24"/>
+          <w:szCs w:val="24"/>
+        </w:rPr>
+        <w:br w:type="page"/>
+      </w:r>
+    </w:p>
+    <w:p>
+      <w:pPr>
         <w:ind w:firstLine="720"/>
         <w:rPr>
           <w:rFonts w:ascii="Times New Roman" w:hAnsi="Times New Roman" w:cs="Times New Roman"/>
@@ -3228,10 +3620,608 @@
         </w:rPr>
       </w:pPr>
     </w:p>
+    <w:p>
+      <w:pPr>
+        <w:pStyle w:val="Heading1"/>
+        <w:rPr>
+          <w:rFonts w:cs="Times New Roman"/>
+        </w:rPr>
+      </w:pPr>
+      <w:bookmarkStart w:id="15" w:name="_Toc120120844"/>
+      <w:bookmarkStart w:id="16" w:name="_Toc120121093"/>
+      <w:bookmarkStart w:id="17" w:name="_Toc120121490"/>
+      <w:bookmarkStart w:id="18" w:name="_Toc120121533"/>
+      <w:bookmarkStart w:id="19" w:name="_Toc120121636"/>
+      <w:bookmarkStart w:id="20" w:name="_Toc120121773"/>
+      <w:r>
+        <w:rPr>
+          <w:rFonts w:cs="Times New Roman"/>
+        </w:rPr>
+        <w:t xml:space="preserve">A </w:t>
+      </w:r>
+      <w:proofErr w:type="spellStart"/>
+      <w:r>
+        <w:rPr>
+          <w:rFonts w:cs="Times New Roman"/>
+        </w:rPr>
+        <w:t>hálózat</w:t>
+      </w:r>
+      <w:proofErr w:type="spellEnd"/>
+      <w:r>
+        <w:rPr>
+          <w:rFonts w:cs="Times New Roman"/>
+        </w:rPr>
+        <w:t xml:space="preserve"> </w:t>
+      </w:r>
+      <w:proofErr w:type="spellStart"/>
+      <w:r>
+        <w:rPr>
+          <w:rFonts w:cs="Times New Roman"/>
+        </w:rPr>
+        <w:t>dokumentációja</w:t>
+      </w:r>
+      <w:bookmarkEnd w:id="15"/>
+      <w:bookmarkEnd w:id="16"/>
+      <w:bookmarkEnd w:id="17"/>
+      <w:bookmarkEnd w:id="18"/>
+      <w:bookmarkEnd w:id="19"/>
+      <w:bookmarkEnd w:id="20"/>
+      <w:proofErr w:type="spellEnd"/>
+    </w:p>
+    <w:p>
+      <w:pPr>
+        <w:ind w:firstLine="720"/>
+        <w:rPr>
+          <w:rFonts w:ascii="Times New Roman" w:hAnsi="Times New Roman" w:cs="Times New Roman"/>
+          <w:noProof/>
+        </w:rPr>
+      </w:pPr>
+      <w:r>
+        <w:rPr>
+          <w:rFonts w:ascii="Times New Roman" w:hAnsi="Times New Roman" w:cs="Times New Roman"/>
+          <w:noProof/>
+          <w:sz w:val="24"/>
+          <w:szCs w:val="24"/>
+        </w:rPr>
+        <w:drawing>
+          <wp:anchor distT="0" distB="0" distL="114300" distR="114300" simplePos="0" relativeHeight="251658240" behindDoc="0" locked="0" layoutInCell="1" allowOverlap="1" wp14:anchorId="275F2826" wp14:editId="2A226084">
+            <wp:simplePos x="0" y="0"/>
+            <wp:positionH relativeFrom="column">
+              <wp:posOffset>205740</wp:posOffset>
+            </wp:positionH>
+            <wp:positionV relativeFrom="paragraph">
+              <wp:posOffset>483235</wp:posOffset>
+            </wp:positionV>
+            <wp:extent cx="5071110" cy="3375660"/>
+            <wp:effectExtent l="0" t="0" r="0" b="0"/>
+            <wp:wrapTopAndBottom/>
+            <wp:docPr id="2" name="Picture 2"/>
+            <wp:cNvGraphicFramePr>
+              <a:graphicFrameLocks xmlns:a="http://schemas.openxmlformats.org/drawingml/2006/main" noChangeAspect="1"/>
+            </wp:cNvGraphicFramePr>
+            <a:graphic xmlns:a="http://schemas.openxmlformats.org/drawingml/2006/main">
+              <a:graphicData uri="http://schemas.openxmlformats.org/drawingml/2006/picture">
+                <pic:pic xmlns:pic="http://schemas.openxmlformats.org/drawingml/2006/picture">
+                  <pic:nvPicPr>
+                    <pic:cNvPr id="2" name="Picture 2"/>
+                    <pic:cNvPicPr/>
+                  </pic:nvPicPr>
+                  <pic:blipFill>
+                    <a:blip r:embed="rId8">
+                      <a:extLst>
+                        <a:ext uri="{28A0092B-C50C-407E-A947-70E740481C1C}">
+                          <a14:useLocalDpi xmlns:a14="http://schemas.microsoft.com/office/drawing/2010/main" val="0"/>
+                        </a:ext>
+                      </a:extLst>
+                    </a:blip>
+                    <a:stretch>
+                      <a:fillRect/>
+                    </a:stretch>
+                  </pic:blipFill>
+                  <pic:spPr>
+                    <a:xfrm>
+                      <a:off x="0" y="0"/>
+                      <a:ext cx="5071110" cy="3375660"/>
+                    </a:xfrm>
+                    <a:prstGeom prst="rect">
+                      <a:avLst/>
+                    </a:prstGeom>
+                  </pic:spPr>
+                </pic:pic>
+              </a:graphicData>
+            </a:graphic>
+            <wp14:sizeRelH relativeFrom="page">
+              <wp14:pctWidth>0</wp14:pctWidth>
+            </wp14:sizeRelH>
+            <wp14:sizeRelV relativeFrom="page">
+              <wp14:pctHeight>0</wp14:pctHeight>
+            </wp14:sizeRelV>
+          </wp:anchor>
+        </w:drawing>
+      </w:r>
+      <w:r>
+        <w:rPr>
+          <w:rFonts w:ascii="Times New Roman" w:hAnsi="Times New Roman" w:cs="Times New Roman"/>
+          <w:sz w:val="24"/>
+          <w:szCs w:val="24"/>
+        </w:rPr>
+        <w:t xml:space="preserve">A </w:t>
+      </w:r>
+      <w:proofErr w:type="spellStart"/>
+      <w:r>
+        <w:rPr>
+          <w:rFonts w:ascii="Times New Roman" w:hAnsi="Times New Roman" w:cs="Times New Roman"/>
+          <w:sz w:val="24"/>
+          <w:szCs w:val="24"/>
+        </w:rPr>
+        <w:t>prototípus</w:t>
+      </w:r>
+      <w:proofErr w:type="spellEnd"/>
+      <w:r>
+        <w:rPr>
+          <w:rFonts w:ascii="Times New Roman" w:hAnsi="Times New Roman" w:cs="Times New Roman"/>
+          <w:sz w:val="24"/>
+          <w:szCs w:val="24"/>
+        </w:rPr>
+        <w:t xml:space="preserve"> </w:t>
+      </w:r>
+      <w:proofErr w:type="spellStart"/>
+      <w:r>
+        <w:rPr>
+          <w:rFonts w:ascii="Times New Roman" w:hAnsi="Times New Roman" w:cs="Times New Roman"/>
+          <w:sz w:val="24"/>
+          <w:szCs w:val="24"/>
+        </w:rPr>
+        <w:t>topológiájának</w:t>
+      </w:r>
+      <w:proofErr w:type="spellEnd"/>
+      <w:r>
+        <w:rPr>
+          <w:rFonts w:ascii="Times New Roman" w:hAnsi="Times New Roman" w:cs="Times New Roman"/>
+          <w:sz w:val="24"/>
+          <w:szCs w:val="24"/>
+        </w:rPr>
+        <w:t xml:space="preserve"> </w:t>
+      </w:r>
+      <w:proofErr w:type="spellStart"/>
+      <w:r>
+        <w:rPr>
+          <w:rFonts w:ascii="Times New Roman" w:hAnsi="Times New Roman" w:cs="Times New Roman"/>
+          <w:sz w:val="24"/>
+          <w:szCs w:val="24"/>
+        </w:rPr>
+        <w:t>felépítéséhez</w:t>
+      </w:r>
+      <w:proofErr w:type="spellEnd"/>
+      <w:r>
+        <w:rPr>
+          <w:rFonts w:ascii="Times New Roman" w:hAnsi="Times New Roman" w:cs="Times New Roman"/>
+          <w:sz w:val="24"/>
+          <w:szCs w:val="24"/>
+        </w:rPr>
+        <w:t xml:space="preserve"> a Cisco Packet Tracer </w:t>
+      </w:r>
+      <w:proofErr w:type="spellStart"/>
+      <w:r>
+        <w:rPr>
+          <w:rFonts w:ascii="Times New Roman" w:hAnsi="Times New Roman" w:cs="Times New Roman"/>
+          <w:sz w:val="24"/>
+          <w:szCs w:val="24"/>
+        </w:rPr>
+        <w:t>és</w:t>
+      </w:r>
+      <w:proofErr w:type="spellEnd"/>
+      <w:r>
+        <w:rPr>
+          <w:rFonts w:ascii="Times New Roman" w:hAnsi="Times New Roman" w:cs="Times New Roman"/>
+          <w:sz w:val="24"/>
+          <w:szCs w:val="24"/>
+        </w:rPr>
+        <w:t xml:space="preserve"> EVE-NG </w:t>
+      </w:r>
+      <w:proofErr w:type="spellStart"/>
+      <w:r>
+        <w:rPr>
+          <w:rFonts w:ascii="Times New Roman" w:hAnsi="Times New Roman" w:cs="Times New Roman"/>
+          <w:sz w:val="24"/>
+          <w:szCs w:val="24"/>
+        </w:rPr>
+        <w:t>virtualizációs</w:t>
+      </w:r>
+      <w:proofErr w:type="spellEnd"/>
+      <w:r>
+        <w:rPr>
+          <w:rFonts w:ascii="Times New Roman" w:hAnsi="Times New Roman" w:cs="Times New Roman"/>
+          <w:sz w:val="24"/>
+          <w:szCs w:val="24"/>
+        </w:rPr>
+        <w:t xml:space="preserve"> </w:t>
+      </w:r>
+      <w:proofErr w:type="spellStart"/>
+      <w:r>
+        <w:rPr>
+          <w:rFonts w:ascii="Times New Roman" w:hAnsi="Times New Roman" w:cs="Times New Roman"/>
+          <w:sz w:val="24"/>
+          <w:szCs w:val="24"/>
+        </w:rPr>
+        <w:t>alkalmazásokat</w:t>
+      </w:r>
+      <w:proofErr w:type="spellEnd"/>
+      <w:r>
+        <w:rPr>
+          <w:rFonts w:ascii="Times New Roman" w:hAnsi="Times New Roman" w:cs="Times New Roman"/>
+          <w:sz w:val="24"/>
+          <w:szCs w:val="24"/>
+        </w:rPr>
+        <w:t xml:space="preserve"> </w:t>
+      </w:r>
+      <w:proofErr w:type="spellStart"/>
+      <w:r>
+        <w:rPr>
+          <w:rFonts w:ascii="Times New Roman" w:hAnsi="Times New Roman" w:cs="Times New Roman"/>
+          <w:sz w:val="24"/>
+          <w:szCs w:val="24"/>
+        </w:rPr>
+        <w:t>használtuk</w:t>
+      </w:r>
+      <w:proofErr w:type="spellEnd"/>
+      <w:r>
+        <w:rPr>
+          <w:rFonts w:ascii="Times New Roman" w:hAnsi="Times New Roman" w:cs="Times New Roman"/>
+          <w:sz w:val="24"/>
+          <w:szCs w:val="24"/>
+        </w:rPr>
+        <w:t xml:space="preserve">. A </w:t>
+      </w:r>
+      <w:proofErr w:type="spellStart"/>
+      <w:r>
+        <w:rPr>
+          <w:rFonts w:ascii="Times New Roman" w:hAnsi="Times New Roman" w:cs="Times New Roman"/>
+          <w:sz w:val="24"/>
+          <w:szCs w:val="24"/>
+        </w:rPr>
+        <w:t>következő</w:t>
+      </w:r>
+      <w:proofErr w:type="spellEnd"/>
+      <w:r>
+        <w:rPr>
+          <w:rFonts w:ascii="Times New Roman" w:hAnsi="Times New Roman" w:cs="Times New Roman"/>
+          <w:sz w:val="24"/>
+          <w:szCs w:val="24"/>
+        </w:rPr>
+        <w:t xml:space="preserve"> </w:t>
+      </w:r>
+      <w:proofErr w:type="spellStart"/>
+      <w:r>
+        <w:rPr>
+          <w:rFonts w:ascii="Times New Roman" w:hAnsi="Times New Roman" w:cs="Times New Roman"/>
+          <w:sz w:val="24"/>
+          <w:szCs w:val="24"/>
+        </w:rPr>
+        <w:t>képen</w:t>
+      </w:r>
+      <w:proofErr w:type="spellEnd"/>
+      <w:r>
+        <w:rPr>
+          <w:rFonts w:ascii="Times New Roman" w:hAnsi="Times New Roman" w:cs="Times New Roman"/>
+          <w:sz w:val="24"/>
+          <w:szCs w:val="24"/>
+        </w:rPr>
+        <w:t xml:space="preserve"> </w:t>
+      </w:r>
+      <w:proofErr w:type="spellStart"/>
+      <w:r>
+        <w:rPr>
+          <w:rFonts w:ascii="Times New Roman" w:hAnsi="Times New Roman" w:cs="Times New Roman"/>
+          <w:sz w:val="24"/>
+          <w:szCs w:val="24"/>
+        </w:rPr>
+        <w:t>látható</w:t>
+      </w:r>
+      <w:proofErr w:type="spellEnd"/>
+      <w:r>
+        <w:rPr>
+          <w:rFonts w:ascii="Times New Roman" w:hAnsi="Times New Roman" w:cs="Times New Roman"/>
+          <w:sz w:val="24"/>
+          <w:szCs w:val="24"/>
+        </w:rPr>
+        <w:t xml:space="preserve"> a </w:t>
+      </w:r>
+      <w:proofErr w:type="spellStart"/>
+      <w:r>
+        <w:rPr>
+          <w:rFonts w:ascii="Times New Roman" w:hAnsi="Times New Roman" w:cs="Times New Roman"/>
+          <w:sz w:val="24"/>
+          <w:szCs w:val="24"/>
+        </w:rPr>
+        <w:t>teljes</w:t>
+      </w:r>
+      <w:proofErr w:type="spellEnd"/>
+      <w:r>
+        <w:rPr>
+          <w:rFonts w:ascii="Times New Roman" w:hAnsi="Times New Roman" w:cs="Times New Roman"/>
+          <w:sz w:val="24"/>
+          <w:szCs w:val="24"/>
+        </w:rPr>
+        <w:t xml:space="preserve"> </w:t>
+      </w:r>
+      <w:proofErr w:type="spellStart"/>
+      <w:r>
+        <w:rPr>
+          <w:rFonts w:ascii="Times New Roman" w:hAnsi="Times New Roman" w:cs="Times New Roman"/>
+          <w:sz w:val="24"/>
+          <w:szCs w:val="24"/>
+        </w:rPr>
+        <w:t>hálózat</w:t>
+      </w:r>
+      <w:proofErr w:type="spellEnd"/>
+      <w:r>
+        <w:rPr>
+          <w:rFonts w:ascii="Times New Roman" w:hAnsi="Times New Roman" w:cs="Times New Roman"/>
+          <w:sz w:val="24"/>
+          <w:szCs w:val="24"/>
+        </w:rPr>
+        <w:t>.</w:t>
+      </w:r>
+      <w:r>
+        <w:rPr>
+          <w:rFonts w:ascii="Times New Roman" w:hAnsi="Times New Roman" w:cs="Times New Roman"/>
+          <w:noProof/>
+        </w:rPr>
+        <w:t xml:space="preserve"> </w:t>
+      </w:r>
+    </w:p>
+    <w:p>
+      <w:pPr>
+        <w:rPr>
+          <w:rFonts w:ascii="Times New Roman" w:hAnsi="Times New Roman" w:cs="Times New Roman"/>
+          <w:sz w:val="24"/>
+          <w:szCs w:val="24"/>
+        </w:rPr>
+      </w:pPr>
+      <w:r>
+        <w:rPr>
+          <w:rFonts w:ascii="Times New Roman" w:hAnsi="Times New Roman" w:cs="Times New Roman"/>
+          <w:noProof/>
+          <w:sz w:val="24"/>
+          <w:szCs w:val="24"/>
+        </w:rPr>
+        <mc:AlternateContent>
+          <mc:Choice Requires="wps">
+            <w:drawing>
+              <wp:anchor distT="45720" distB="45720" distL="114300" distR="114300" simplePos="0" relativeHeight="251660288" behindDoc="0" locked="0" layoutInCell="1" allowOverlap="1" wp14:anchorId="7A26A1F2" wp14:editId="65D69973">
+                <wp:simplePos x="0" y="0"/>
+                <wp:positionH relativeFrom="column">
+                  <wp:posOffset>205740</wp:posOffset>
+                </wp:positionH>
+                <wp:positionV relativeFrom="paragraph">
+                  <wp:posOffset>3462655</wp:posOffset>
+                </wp:positionV>
+                <wp:extent cx="5074920" cy="1404620"/>
+                <wp:effectExtent l="0" t="0" r="0" b="7620"/>
+                <wp:wrapTopAndBottom/>
+                <wp:docPr id="217" name="Text Box 2"/>
+                <wp:cNvGraphicFramePr>
+                  <a:graphicFrameLocks xmlns:a="http://schemas.openxmlformats.org/drawingml/2006/main"/>
+                </wp:cNvGraphicFramePr>
+                <a:graphic xmlns:a="http://schemas.openxmlformats.org/drawingml/2006/main">
+                  <a:graphicData uri="http://schemas.microsoft.com/office/word/2010/wordprocessingShape">
+                    <wps:wsp>
+                      <wps:cNvSpPr txBox="1">
+                        <a:spLocks noChangeArrowheads="1"/>
+                      </wps:cNvSpPr>
+                      <wps:spPr bwMode="auto">
+                        <a:xfrm>
+                          <a:off x="0" y="0"/>
+                          <a:ext cx="5074920" cy="1404620"/>
+                        </a:xfrm>
+                        <a:prstGeom prst="rect">
+                          <a:avLst/>
+                        </a:prstGeom>
+                        <a:solidFill>
+                          <a:srgbClr val="FFFFFF"/>
+                        </a:solidFill>
+                        <a:ln w="9525">
+                          <a:noFill/>
+                          <a:miter lim="800000"/>
+                          <a:headEnd/>
+                          <a:tailEnd/>
+                        </a:ln>
+                      </wps:spPr>
+                      <wps:txbx>
+                        <w:txbxContent>
+                          <w:p>
+                            <w:pPr>
+                              <w:pStyle w:val="Caption"/>
+                              <w:ind w:left="0" w:firstLine="0"/>
+                              <w:jc w:val="center"/>
+                              <w:rPr>
+                                <w:noProof/>
+                                <w:sz w:val="20"/>
+                                <w:szCs w:val="20"/>
+                              </w:rPr>
+                            </w:pPr>
+                            <w:r>
+                              <w:rPr>
+                                <w:noProof/>
+                                <w:sz w:val="20"/>
+                                <w:szCs w:val="20"/>
+                              </w:rPr>
+                              <w:fldChar w:fldCharType="begin"/>
+                            </w:r>
+                            <w:r>
+                              <w:rPr>
+                                <w:noProof/>
+                                <w:sz w:val="20"/>
+                                <w:szCs w:val="20"/>
+                              </w:rPr>
+                              <w:instrText xml:space="preserve"> SEQ ábra \* ARABIC </w:instrText>
+                            </w:r>
+                            <w:r>
+                              <w:rPr>
+                                <w:noProof/>
+                                <w:sz w:val="20"/>
+                                <w:szCs w:val="20"/>
+                              </w:rPr>
+                              <w:fldChar w:fldCharType="separate"/>
+                            </w:r>
+                            <w:bookmarkStart w:id="21" w:name="_Toc102054247"/>
+                            <w:bookmarkStart w:id="22" w:name="_Toc102110976"/>
+                            <w:bookmarkStart w:id="23" w:name="_Toc102113349"/>
+                            <w:r>
+                              <w:rPr>
+                                <w:noProof/>
+                                <w:sz w:val="20"/>
+                                <w:szCs w:val="20"/>
+                              </w:rPr>
+                              <w:t>1</w:t>
+                            </w:r>
+                            <w:r>
+                              <w:rPr>
+                                <w:noProof/>
+                                <w:sz w:val="20"/>
+                                <w:szCs w:val="20"/>
+                              </w:rPr>
+                              <w:fldChar w:fldCharType="end"/>
+                            </w:r>
+                            <w:r>
+                              <w:rPr>
+                                <w:sz w:val="20"/>
+                                <w:szCs w:val="20"/>
+                              </w:rPr>
+                              <w:t>. ábra - A hálózat topológiája</w:t>
+                            </w:r>
+                            <w:bookmarkEnd w:id="21"/>
+                            <w:bookmarkEnd w:id="22"/>
+                            <w:bookmarkEnd w:id="23"/>
+                            <w:r>
+                              <w:rPr>
+                                <w:sz w:val="20"/>
+                                <w:szCs w:val="20"/>
+                              </w:rPr>
+                              <w:t xml:space="preserve"> </w:t>
+                            </w:r>
+                          </w:p>
+                        </w:txbxContent>
+                      </wps:txbx>
+                      <wps:bodyPr rot="0" vert="horz" wrap="square" lIns="91440" tIns="45720" rIns="91440" bIns="45720" anchor="t" anchorCtr="0">
+                        <a:spAutoFit/>
+                      </wps:bodyPr>
+                    </wps:wsp>
+                  </a:graphicData>
+                </a:graphic>
+                <wp14:sizeRelH relativeFrom="margin">
+                  <wp14:pctWidth>0</wp14:pctWidth>
+                </wp14:sizeRelH>
+                <wp14:sizeRelV relativeFrom="margin">
+                  <wp14:pctHeight>20000</wp14:pctHeight>
+                </wp14:sizeRelV>
+              </wp:anchor>
+            </w:drawing>
+          </mc:Choice>
+          <mc:Fallback>
+            <w:pict>
+              <v:shapetype w14:anchorId="7A26A1F2" id="_x0000_t202" coordsize="21600,21600" o:spt="202" path="m,l,21600r21600,l21600,xe">
+                <v:stroke joinstyle="miter"/>
+                <v:path gradientshapeok="t" o:connecttype="rect"/>
+              </v:shapetype>
+              <v:shape id="Text Box 2" o:spid="_x0000_s1026" type="#_x0000_t202" style="position:absolute;margin-left:16.2pt;margin-top:272.65pt;width:399.6pt;height:110.6pt;z-index:251660288;visibility:visible;mso-wrap-style:square;mso-width-percent:0;mso-height-percent:200;mso-wrap-distance-left:9pt;mso-wrap-distance-top:3.6pt;mso-wrap-distance-right:9pt;mso-wrap-distance-bottom:3.6pt;mso-position-horizontal:absolute;mso-position-horizontal-relative:text;mso-position-vertical:absolute;mso-position-vertical-relative:text;mso-width-percent:0;mso-height-percent:200;mso-width-relative:margin;mso-height-relative:margin;v-text-anchor:top" o:gfxdata="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" stroked="f">
+                <v:textbox style="mso-fit-shape-to-text:t">
+                  <w:txbxContent>
+                    <w:p>
+                      <w:pPr>
+                        <w:pStyle w:val="Caption"/>
+                        <w:ind w:left="0" w:firstLine="0"/>
+                        <w:jc w:val="center"/>
+                        <w:rPr>
+                          <w:noProof/>
+                          <w:sz w:val="20"/>
+                          <w:szCs w:val="20"/>
+                        </w:rPr>
+                      </w:pPr>
+                      <w:r>
+                        <w:rPr>
+                          <w:noProof/>
+                          <w:sz w:val="20"/>
+                          <w:szCs w:val="20"/>
+                        </w:rPr>
+                        <w:fldChar w:fldCharType="begin"/>
+                      </w:r>
+                      <w:r>
+                        <w:rPr>
+                          <w:noProof/>
+                          <w:sz w:val="20"/>
+                          <w:szCs w:val="20"/>
+                        </w:rPr>
+                        <w:instrText xml:space="preserve"> SEQ ábra \* ARABIC </w:instrText>
+                      </w:r>
+                      <w:r>
+                        <w:rPr>
+                          <w:noProof/>
+                          <w:sz w:val="20"/>
+                          <w:szCs w:val="20"/>
+                        </w:rPr>
+                        <w:fldChar w:fldCharType="separate"/>
+                      </w:r>
+                      <w:bookmarkStart w:id="24" w:name="_Toc102054247"/>
+                      <w:bookmarkStart w:id="25" w:name="_Toc102110976"/>
+                      <w:bookmarkStart w:id="26" w:name="_Toc102113349"/>
+                      <w:r>
+                        <w:rPr>
+                          <w:noProof/>
+                          <w:sz w:val="20"/>
+                          <w:szCs w:val="20"/>
+                        </w:rPr>
+                        <w:t>1</w:t>
+                      </w:r>
+                      <w:r>
+                        <w:rPr>
+                          <w:noProof/>
+                          <w:sz w:val="20"/>
+                          <w:szCs w:val="20"/>
+                        </w:rPr>
+                        <w:fldChar w:fldCharType="end"/>
+                      </w:r>
+                      <w:r>
+                        <w:rPr>
+                          <w:sz w:val="20"/>
+                          <w:szCs w:val="20"/>
+                        </w:rPr>
+                        <w:t>. ábra - A hálózat topológiája</w:t>
+                      </w:r>
+                      <w:bookmarkEnd w:id="24"/>
+                      <w:bookmarkEnd w:id="25"/>
+                      <w:bookmarkEnd w:id="26"/>
+                      <w:r>
+                        <w:rPr>
+                          <w:sz w:val="20"/>
+                          <w:szCs w:val="20"/>
+                        </w:rPr>
+                        <w:t xml:space="preserve"> </w:t>
+                      </w:r>
+                    </w:p>
+                  </w:txbxContent>
+                </v:textbox>
+                <w10:wrap type="topAndBottom"/>
+              </v:shape>
+            </w:pict>
+          </mc:Fallback>
+        </mc:AlternateContent>
+      </w:r>
+      <w:r>
+        <w:rPr>
+          <w:rFonts w:ascii="Times New Roman" w:hAnsi="Times New Roman" w:cs="Times New Roman"/>
+          <w:sz w:val="24"/>
+          <w:szCs w:val="24"/>
+        </w:rPr>
+        <w:tab/>
+      </w:r>
+    </w:p>
     <w:sectPr>
-      <w:footerReference w:type="default" r:id="rId7"/>
+      <w:footerReference w:type="default" r:id="rId9"/>
       <w:pgSz w:w="12240" w:h="15840"/>
       <w:pgMar w:top="1440" w:right="1440" w:bottom="1440" w:left="1440" w:header="720" w:footer="720" w:gutter="0"/>
+      <w:pgNumType w:start="3"/>
       <w:cols w:space="720"/>
       <w:docGrid w:linePitch="360"/>
     </w:sectPr>
@@ -3279,18 +4269,18 @@
         <w:noProof/>
       </w:rPr>
       <w:drawing>
-        <wp:anchor distT="0" distB="0" distL="114300" distR="114300" simplePos="0" relativeHeight="251658240" behindDoc="0" locked="0" layoutInCell="1" allowOverlap="1" wp14:anchorId="62437FAA" wp14:editId="7459183E">
+        <wp:anchor distT="0" distB="0" distL="114300" distR="114300" simplePos="0" relativeHeight="251660288" behindDoc="0" locked="0" layoutInCell="1" allowOverlap="1" wp14:anchorId="29E52144" wp14:editId="0569A49A">
           <wp:simplePos x="0" y="0"/>
           <wp:positionH relativeFrom="column">
-            <wp:posOffset>-815340</wp:posOffset>
+            <wp:posOffset>-822960</wp:posOffset>
           </wp:positionH>
           <wp:positionV relativeFrom="paragraph">
-            <wp:posOffset>-295275</wp:posOffset>
+            <wp:posOffset>-572135</wp:posOffset>
           </wp:positionV>
-          <wp:extent cx="807720" cy="1076960"/>
-          <wp:effectExtent l="0" t="0" r="0" b="8890"/>
+          <wp:extent cx="893445" cy="1191260"/>
+          <wp:effectExtent l="0" t="0" r="1905" b="8890"/>
           <wp:wrapNone/>
-          <wp:docPr id="3" name="Picture 3"/>
+          <wp:docPr id="4" name="Picture 4"/>
           <wp:cNvGraphicFramePr>
             <a:graphicFrameLocks xmlns:a="http://schemas.openxmlformats.org/drawingml/2006/main" noChangeAspect="1"/>
           </wp:cNvGraphicFramePr>
@@ -3316,7 +4306,7 @@
                 <pic:spPr>
                   <a:xfrm>
                     <a:off x="0" y="0"/>
-                    <a:ext cx="807720" cy="1076960"/>
+                    <a:ext cx="893445" cy="1191260"/>
                   </a:xfrm>
                   <a:prstGeom prst="rect">
                     <a:avLst/>
@@ -3339,7 +4329,7 @@
     </w:r>
     <w:sdt>
       <w:sdtPr>
-        <w:id w:val="-1974585694"/>
+        <w:id w:val="802654727"/>
         <w:docPartObj>
           <w:docPartGallery w:val="Page Numbers (Bottom of Page)"/>
           <w:docPartUnique/>
@@ -3383,11 +4373,6 @@
       </w:sdtContent>
     </w:sdt>
   </w:p>
-  <w:p>
-    <w:pPr>
-      <w:pStyle w:val="Footer"/>
-    </w:pPr>
-  </w:p>
 </w:ftr>
 </file>
 
@@ -3414,6 +4399,287 @@
     </w:p>
   </w:footnote>
 </w:footnotes>
+</file>
+
+<file path=word/numbering.xml><?xml version="1.0" encoding="utf-8"?>
+<w:numbering xmlns:wpc="http://schemas.microsoft.com/office/word/2010/wordprocessingCanvas" xmlns:cx="http://schemas.microsoft.com/office/drawing/2014/chartex" xmlns:cx1="http://schemas.microsoft.com/office/drawing/2015/9/8/chartex" xmlns:cx2="http://schemas.microsoft.com/office/drawing/2015/10/21/chartex" xmlns:cx3="http://schemas.microsoft.com/office/drawing/2016/5/9/chartex" xmlns:cx4="http://schemas.microsoft.com/office/drawing/2016/5/10/chartex" xmlns:cx5="http://schemas.microsoft.com/office/drawing/2016/5/11/chartex" xmlns:cx6="http://schemas.microsoft.com/office/drawing/2016/5/12/chartex" xmlns:cx7="http://schemas.microsoft.com/office/drawing/2016/5/13/chartex" xmlns:cx8="http://schemas.microsoft.com/office/drawing/2016/5/14/chartex" xmlns:mc="http://schemas.openxmlformats.org/markup-compatibility/2006" xmlns:aink="http://schemas.microsoft.com/office/drawing/2016/ink" xmlns:am3d="http://schemas.microsoft.com/office/drawing/2017/model3d" xmlns:o="urn:schemas-microsoft-com:office:office" xmlns:oel="http://schemas.microsoft.com/office/2019/extlst" xmlns:r="http://schemas.openxmlformats.org/officeDocument/2006/relationships" xmlns:m="http://schemas.openxmlformats.org/officeDocument/2006/math" xmlns:v="urn:schemas-microsoft-com:vml" xmlns:wp14="http://schemas.microsoft.com/office/word/2010/wordprocessingDrawing" xmlns:wp="http://schemas.openxmlformats.org/drawingml/2006/wordprocessingDrawing" xmlns:w10="urn:schemas-microsoft-com:office:word" xmlns:w="http://schemas.openxmlformats.org/wordprocessingml/2006/main" xmlns:w14="http://schemas.microsoft.com/office/word/2010/wordml" xmlns:w15="http://schemas.microsoft.com/office/word/2012/wordml" xmlns:w16cex="http://schemas.microsoft.com/office/word/2018/wordml/cex" xmlns:w16cid="http://schemas.microsoft.com/office/word/2016/wordml/cid" xmlns:w16="http://schemas.microsoft.com/office/word/2018/wordml" xmlns:w16sdtdh="http://schemas.microsoft.com/office/word/2020/wordml/sdtdatahash" xmlns:w16se="http://schemas.microsoft.com/office/word/2015/wordml/symex" xmlns:wpg="http://schemas.microsoft.com/office/word/2010/wordprocessingGroup" xmlns:wpi="http://schemas.microsoft.com/office/word/2010/wordprocessingInk" xmlns:wne="http://schemas.microsoft.com/office/word/2006/wordml" xmlns:wps="http://schemas.microsoft.com/office/word/2010/wordprocessingShape" mc:Ignorable="w14 w15 w16se w16cid w16 w16cex w16sdtdh wp14">
+  <w:abstractNum w:abstractNumId="0" w15:restartNumberingAfterBreak="0">
+    <w:nsid w:val="0AEF2392"/>
+    <w:multiLevelType w:val="hybridMultilevel"/>
+    <w:tmpl w:val="31469176"/>
+    <w:lvl w:ilvl="0" w:tplc="0409000F">
+      <w:start w:val="1"/>
+      <w:numFmt w:val="decimal"/>
+      <w:lvlText w:val="%1."/>
+      <w:lvlJc w:val="left"/>
+      <w:pPr>
+        <w:ind w:left="720" w:hanging="360"/>
+      </w:pPr>
+      <w:rPr>
+        <w:rFonts w:hint="default"/>
+      </w:rPr>
+    </w:lvl>
+    <w:lvl w:ilvl="1" w:tplc="04090019" w:tentative="1">
+      <w:start w:val="1"/>
+      <w:numFmt w:val="lowerLetter"/>
+      <w:lvlText w:val="%2."/>
+      <w:lvlJc w:val="left"/>
+      <w:pPr>
+        <w:ind w:left="1440" w:hanging="360"/>
+      </w:pPr>
+    </w:lvl>
+    <w:lvl w:ilvl="2" w:tplc="0409001B" w:tentative="1">
+      <w:start w:val="1"/>
+      <w:numFmt w:val="lowerRoman"/>
+      <w:lvlText w:val="%3."/>
+      <w:lvlJc w:val="right"/>
+      <w:pPr>
+        <w:ind w:left="2160" w:hanging="180"/>
+      </w:pPr>
+    </w:lvl>
+    <w:lvl w:ilvl="3" w:tplc="0409000F" w:tentative="1">
+      <w:start w:val="1"/>
+      <w:numFmt w:val="decimal"/>
+      <w:lvlText w:val="%4."/>
+      <w:lvlJc w:val="left"/>
+      <w:pPr>
+        <w:ind w:left="2880" w:hanging="360"/>
+      </w:pPr>
+    </w:lvl>
+    <w:lvl w:ilvl="4" w:tplc="04090019" w:tentative="1">
+      <w:start w:val="1"/>
+      <w:numFmt w:val="lowerLetter"/>
+      <w:lvlText w:val="%5."/>
+      <w:lvlJc w:val="left"/>
+      <w:pPr>
+        <w:ind w:left="3600" w:hanging="360"/>
+      </w:pPr>
+    </w:lvl>
+    <w:lvl w:ilvl="5" w:tplc="0409001B" w:tentative="1">
+      <w:start w:val="1"/>
+      <w:numFmt w:val="lowerRoman"/>
+      <w:lvlText w:val="%6."/>
+      <w:lvlJc w:val="right"/>
+      <w:pPr>
+        <w:ind w:left="4320" w:hanging="180"/>
+      </w:pPr>
+    </w:lvl>
+    <w:lvl w:ilvl="6" w:tplc="0409000F" w:tentative="1">
+      <w:start w:val="1"/>
+      <w:numFmt w:val="decimal"/>
+      <w:lvlText w:val="%7."/>
+      <w:lvlJc w:val="left"/>
+      <w:pPr>
+        <w:ind w:left="5040" w:hanging="360"/>
+      </w:pPr>
+    </w:lvl>
+    <w:lvl w:ilvl="7" w:tplc="04090019" w:tentative="1">
+      <w:start w:val="1"/>
+      <w:numFmt w:val="lowerLetter"/>
+      <w:lvlText w:val="%8."/>
+      <w:lvlJc w:val="left"/>
+      <w:pPr>
+        <w:ind w:left="5760" w:hanging="360"/>
+      </w:pPr>
+    </w:lvl>
+    <w:lvl w:ilvl="8" w:tplc="0409001B" w:tentative="1">
+      <w:start w:val="1"/>
+      <w:numFmt w:val="lowerRoman"/>
+      <w:lvlText w:val="%9."/>
+      <w:lvlJc w:val="right"/>
+      <w:pPr>
+        <w:ind w:left="6480" w:hanging="180"/>
+      </w:pPr>
+    </w:lvl>
+  </w:abstractNum>
+  <w:abstractNum w:abstractNumId="1" w15:restartNumberingAfterBreak="0">
+    <w:nsid w:val="57C14222"/>
+    <w:multiLevelType w:val="hybridMultilevel"/>
+    <w:tmpl w:val="71F41500"/>
+    <w:lvl w:ilvl="0" w:tplc="0409000F">
+      <w:start w:val="1"/>
+      <w:numFmt w:val="decimal"/>
+      <w:lvlText w:val="%1."/>
+      <w:lvlJc w:val="left"/>
+      <w:pPr>
+        <w:ind w:left="720" w:hanging="360"/>
+      </w:pPr>
+      <w:rPr>
+        <w:rFonts w:hint="default"/>
+      </w:rPr>
+    </w:lvl>
+    <w:lvl w:ilvl="1" w:tplc="04090019" w:tentative="1">
+      <w:start w:val="1"/>
+      <w:numFmt w:val="lowerLetter"/>
+      <w:lvlText w:val="%2."/>
+      <w:lvlJc w:val="left"/>
+      <w:pPr>
+        <w:ind w:left="1440" w:hanging="360"/>
+      </w:pPr>
+    </w:lvl>
+    <w:lvl w:ilvl="2" w:tplc="0409001B" w:tentative="1">
+      <w:start w:val="1"/>
+      <w:numFmt w:val="lowerRoman"/>
+      <w:lvlText w:val="%3."/>
+      <w:lvlJc w:val="right"/>
+      <w:pPr>
+        <w:ind w:left="2160" w:hanging="180"/>
+      </w:pPr>
+    </w:lvl>
+    <w:lvl w:ilvl="3" w:tplc="0409000F" w:tentative="1">
+      <w:start w:val="1"/>
+      <w:numFmt w:val="decimal"/>
+      <w:lvlText w:val="%4."/>
+      <w:lvlJc w:val="left"/>
+      <w:pPr>
+        <w:ind w:left="2880" w:hanging="360"/>
+      </w:pPr>
+    </w:lvl>
+    <w:lvl w:ilvl="4" w:tplc="04090019" w:tentative="1">
+      <w:start w:val="1"/>
+      <w:numFmt w:val="lowerLetter"/>
+      <w:lvlText w:val="%5."/>
+      <w:lvlJc w:val="left"/>
+      <w:pPr>
+        <w:ind w:left="3600" w:hanging="360"/>
+      </w:pPr>
+    </w:lvl>
+    <w:lvl w:ilvl="5" w:tplc="0409001B" w:tentative="1">
+      <w:start w:val="1"/>
+      <w:numFmt w:val="lowerRoman"/>
+      <w:lvlText w:val="%6."/>
+      <w:lvlJc w:val="right"/>
+      <w:pPr>
+        <w:ind w:left="4320" w:hanging="180"/>
+      </w:pPr>
+    </w:lvl>
+    <w:lvl w:ilvl="6" w:tplc="0409000F" w:tentative="1">
+      <w:start w:val="1"/>
+      <w:numFmt w:val="decimal"/>
+      <w:lvlText w:val="%7."/>
+      <w:lvlJc w:val="left"/>
+      <w:pPr>
+        <w:ind w:left="5040" w:hanging="360"/>
+      </w:pPr>
+    </w:lvl>
+    <w:lvl w:ilvl="7" w:tplc="04090019" w:tentative="1">
+      <w:start w:val="1"/>
+      <w:numFmt w:val="lowerLetter"/>
+      <w:lvlText w:val="%8."/>
+      <w:lvlJc w:val="left"/>
+      <w:pPr>
+        <w:ind w:left="5760" w:hanging="360"/>
+      </w:pPr>
+    </w:lvl>
+    <w:lvl w:ilvl="8" w:tplc="0409001B" w:tentative="1">
+      <w:start w:val="1"/>
+      <w:numFmt w:val="lowerRoman"/>
+      <w:lvlText w:val="%9."/>
+      <w:lvlJc w:val="right"/>
+      <w:pPr>
+        <w:ind w:left="6480" w:hanging="180"/>
+      </w:pPr>
+    </w:lvl>
+  </w:abstractNum>
+  <w:abstractNum w:abstractNumId="2" w15:restartNumberingAfterBreak="0">
+    <w:nsid w:val="5E3A19FA"/>
+    <w:multiLevelType w:val="hybridMultilevel"/>
+    <w:tmpl w:val="F3D256DC"/>
+    <w:lvl w:ilvl="0" w:tplc="0409000F">
+      <w:start w:val="1"/>
+      <w:numFmt w:val="decimal"/>
+      <w:lvlText w:val="%1."/>
+      <w:lvlJc w:val="left"/>
+      <w:pPr>
+        <w:ind w:left="720" w:hanging="360"/>
+      </w:pPr>
+      <w:rPr>
+        <w:rFonts w:hint="default"/>
+      </w:rPr>
+    </w:lvl>
+    <w:lvl w:ilvl="1" w:tplc="04090019" w:tentative="1">
+      <w:start w:val="1"/>
+      <w:numFmt w:val="lowerLetter"/>
+      <w:lvlText w:val="%2."/>
+      <w:lvlJc w:val="left"/>
+      <w:pPr>
+        <w:ind w:left="1440" w:hanging="360"/>
+      </w:pPr>
+    </w:lvl>
+    <w:lvl w:ilvl="2" w:tplc="0409001B" w:tentative="1">
+      <w:start w:val="1"/>
+      <w:numFmt w:val="lowerRoman"/>
+      <w:lvlText w:val="%3."/>
+      <w:lvlJc w:val="right"/>
+      <w:pPr>
+        <w:ind w:left="2160" w:hanging="180"/>
+      </w:pPr>
+    </w:lvl>
+    <w:lvl w:ilvl="3" w:tplc="0409000F" w:tentative="1">
+      <w:start w:val="1"/>
+      <w:numFmt w:val="decimal"/>
+      <w:lvlText w:val="%4."/>
+      <w:lvlJc w:val="left"/>
+      <w:pPr>
+        <w:ind w:left="2880" w:hanging="360"/>
+      </w:pPr>
+    </w:lvl>
+    <w:lvl w:ilvl="4" w:tplc="04090019" w:tentative="1">
+      <w:start w:val="1"/>
+      <w:numFmt w:val="lowerLetter"/>
+      <w:lvlText w:val="%5."/>
+      <w:lvlJc w:val="left"/>
+      <w:pPr>
+        <w:ind w:left="3600" w:hanging="360"/>
+      </w:pPr>
+    </w:lvl>
+    <w:lvl w:ilvl="5" w:tplc="0409001B" w:tentative="1">
+      <w:start w:val="1"/>
+      <w:numFmt w:val="lowerRoman"/>
+      <w:lvlText w:val="%6."/>
+      <w:lvlJc w:val="right"/>
+      <w:pPr>
+        <w:ind w:left="4320" w:hanging="180"/>
+      </w:pPr>
+    </w:lvl>
+    <w:lvl w:ilvl="6" w:tplc="0409000F" w:tentative="1">
+      <w:start w:val="1"/>
+      <w:numFmt w:val="decimal"/>
+      <w:lvlText w:val="%7."/>
+      <w:lvlJc w:val="left"/>
+      <w:pPr>
+        <w:ind w:left="5040" w:hanging="360"/>
+      </w:pPr>
+    </w:lvl>
+    <w:lvl w:ilvl="7" w:tplc="04090019" w:tentative="1">
+      <w:start w:val="1"/>
+      <w:numFmt w:val="lowerLetter"/>
+      <w:lvlText w:val="%8."/>
+      <w:lvlJc w:val="left"/>
+      <w:pPr>
+        <w:ind w:left="5760" w:hanging="360"/>
+      </w:pPr>
+    </w:lvl>
+    <w:lvl w:ilvl="8" w:tplc="0409001B" w:tentative="1">
+      <w:start w:val="1"/>
+      <w:numFmt w:val="lowerRoman"/>
+      <w:lvlText w:val="%9."/>
+      <w:lvlJc w:val="right"/>
+      <w:pPr>
+        <w:ind w:left="6480" w:hanging="180"/>
+      </w:pPr>
+    </w:lvl>
+  </w:abstractNum>
+  <w:num w:numId="1" w16cid:durableId="783620681">
+    <w:abstractNumId w:val="0"/>
+  </w:num>
+  <w:num w:numId="2" w16cid:durableId="1017852143">
+    <w:abstractNumId w:val="2"/>
+  </w:num>
+  <w:num w:numId="3" w16cid:durableId="813379034">
+    <w:abstractNumId w:val="1"/>
+  </w:num>
+</w:numbering>
 </file>
 
 <file path=word/styles.xml><?xml version="1.0" encoding="utf-8"?>
@@ -3815,6 +5081,76 @@
     <w:name w:val="Normal"/>
     <w:qFormat/>
   </w:style>
+  <w:style w:type="paragraph" w:styleId="Heading1">
+    <w:name w:val="heading 1"/>
+    <w:basedOn w:val="Normal"/>
+    <w:next w:val="Normal"/>
+    <w:link w:val="Heading1Char"/>
+    <w:autoRedefine/>
+    <w:uiPriority w:val="9"/>
+    <w:qFormat/>
+    <w:rsid w:val="006F176E"/>
+    <w:pPr>
+      <w:keepNext/>
+      <w:keepLines/>
+      <w:spacing w:before="240" w:after="0"/>
+      <w:outlineLvl w:val="0"/>
+    </w:pPr>
+    <w:rPr>
+      <w:rFonts w:ascii="Times New Roman" w:eastAsiaTheme="majorEastAsia" w:hAnsi="Times New Roman" w:cstheme="majorBidi"/>
+      <w:b/>
+      <w:color w:val="2F5496" w:themeColor="accent1" w:themeShade="BF"/>
+      <w:sz w:val="36"/>
+      <w:szCs w:val="32"/>
+    </w:rPr>
+  </w:style>
+  <w:style w:type="paragraph" w:styleId="Heading2">
+    <w:name w:val="heading 2"/>
+    <w:basedOn w:val="Normal"/>
+    <w:next w:val="Normal"/>
+    <w:link w:val="Heading2Char"/>
+    <w:autoRedefine/>
+    <w:uiPriority w:val="9"/>
+    <w:unhideWhenUsed/>
+    <w:qFormat/>
+    <w:rsid w:val="006F176E"/>
+    <w:pPr>
+      <w:keepNext/>
+      <w:keepLines/>
+      <w:spacing w:before="40" w:after="0"/>
+      <w:outlineLvl w:val="1"/>
+    </w:pPr>
+    <w:rPr>
+      <w:rFonts w:ascii="Times New Roman" w:eastAsiaTheme="majorEastAsia" w:hAnsi="Times New Roman" w:cstheme="majorBidi"/>
+      <w:b/>
+      <w:color w:val="2F5496" w:themeColor="accent1" w:themeShade="BF"/>
+      <w:sz w:val="32"/>
+      <w:szCs w:val="26"/>
+    </w:rPr>
+  </w:style>
+  <w:style w:type="paragraph" w:styleId="Heading3">
+    <w:name w:val="heading 3"/>
+    <w:basedOn w:val="Normal"/>
+    <w:next w:val="Normal"/>
+    <w:link w:val="Heading3Char"/>
+    <w:autoRedefine/>
+    <w:uiPriority w:val="9"/>
+    <w:unhideWhenUsed/>
+    <w:qFormat/>
+    <w:rsid w:val="006F176E"/>
+    <w:pPr>
+      <w:keepNext/>
+      <w:keepLines/>
+      <w:spacing w:before="40" w:after="0"/>
+      <w:outlineLvl w:val="2"/>
+    </w:pPr>
+    <w:rPr>
+      <w:rFonts w:ascii="Times New Roman" w:eastAsiaTheme="majorEastAsia" w:hAnsi="Times New Roman" w:cstheme="majorBidi"/>
+      <w:color w:val="1F3763" w:themeColor="accent1" w:themeShade="7F"/>
+      <w:sz w:val="28"/>
+      <w:szCs w:val="24"/>
+    </w:rPr>
+  </w:style>
   <w:style w:type="character" w:default="1" w:styleId="DefaultParagraphFont">
     <w:name w:val="Default Paragraph Font"/>
     <w:uiPriority w:val="1"/>
@@ -3885,6 +5221,165 @@
     <w:link w:val="Footer"/>
     <w:uiPriority w:val="99"/>
     <w:rsid w:val="00683667"/>
+  </w:style>
+  <w:style w:type="paragraph" w:styleId="ListParagraph">
+    <w:name w:val="List Paragraph"/>
+    <w:basedOn w:val="Normal"/>
+    <w:uiPriority w:val="34"/>
+    <w:qFormat/>
+    <w:rsid w:val="00823BEF"/>
+    <w:pPr>
+      <w:ind w:left="720"/>
+      <w:contextualSpacing/>
+    </w:pPr>
+  </w:style>
+  <w:style w:type="paragraph" w:styleId="Caption">
+    <w:name w:val="caption"/>
+    <w:basedOn w:val="Normal"/>
+    <w:next w:val="Normal"/>
+    <w:uiPriority w:val="35"/>
+    <w:unhideWhenUsed/>
+    <w:qFormat/>
+    <w:rsid w:val="00823BEF"/>
+    <w:pPr>
+      <w:spacing w:after="200" w:line="240" w:lineRule="auto"/>
+      <w:ind w:left="1152" w:firstLine="567"/>
+      <w:jc w:val="both"/>
+    </w:pPr>
+    <w:rPr>
+      <w:rFonts w:ascii="Times New Roman" w:hAnsi="Times New Roman" w:cs="Times New Roman"/>
+      <w:i/>
+      <w:iCs/>
+      <w:color w:val="44546A" w:themeColor="text2"/>
+      <w:sz w:val="18"/>
+      <w:szCs w:val="18"/>
+      <w:lang w:val="hu-HU"/>
+    </w:rPr>
+  </w:style>
+  <w:style w:type="character" w:customStyle="1" w:styleId="Heading1Char">
+    <w:name w:val="Heading 1 Char"/>
+    <w:basedOn w:val="DefaultParagraphFont"/>
+    <w:link w:val="Heading1"/>
+    <w:uiPriority w:val="9"/>
+    <w:rsid w:val="006F176E"/>
+    <w:rPr>
+      <w:rFonts w:ascii="Times New Roman" w:eastAsiaTheme="majorEastAsia" w:hAnsi="Times New Roman" w:cstheme="majorBidi"/>
+      <w:b/>
+      <w:color w:val="2F5496" w:themeColor="accent1" w:themeShade="BF"/>
+      <w:sz w:val="36"/>
+      <w:szCs w:val="32"/>
+    </w:rPr>
+  </w:style>
+  <w:style w:type="paragraph" w:styleId="TOCHeading">
+    <w:name w:val="TOC Heading"/>
+    <w:basedOn w:val="Heading1"/>
+    <w:next w:val="Normal"/>
+    <w:uiPriority w:val="39"/>
+    <w:unhideWhenUsed/>
+    <w:qFormat/>
+    <w:rsid w:val="00C01C1D"/>
+    <w:pPr>
+      <w:outlineLvl w:val="9"/>
+    </w:pPr>
+  </w:style>
+  <w:style w:type="paragraph" w:styleId="TOC5">
+    <w:name w:val="toc 5"/>
+    <w:basedOn w:val="Normal"/>
+    <w:next w:val="Normal"/>
+    <w:autoRedefine/>
+    <w:uiPriority w:val="39"/>
+    <w:semiHidden/>
+    <w:unhideWhenUsed/>
+    <w:rsid w:val="00C01C1D"/>
+    <w:pPr>
+      <w:spacing w:after="100"/>
+      <w:ind w:left="880"/>
+    </w:pPr>
+  </w:style>
+  <w:style w:type="character" w:customStyle="1" w:styleId="Heading2Char">
+    <w:name w:val="Heading 2 Char"/>
+    <w:basedOn w:val="DefaultParagraphFont"/>
+    <w:link w:val="Heading2"/>
+    <w:uiPriority w:val="9"/>
+    <w:rsid w:val="006F176E"/>
+    <w:rPr>
+      <w:rFonts w:ascii="Times New Roman" w:eastAsiaTheme="majorEastAsia" w:hAnsi="Times New Roman" w:cstheme="majorBidi"/>
+      <w:b/>
+      <w:color w:val="2F5496" w:themeColor="accent1" w:themeShade="BF"/>
+      <w:sz w:val="32"/>
+      <w:szCs w:val="26"/>
+    </w:rPr>
+  </w:style>
+  <w:style w:type="paragraph" w:styleId="TOC1">
+    <w:name w:val="toc 1"/>
+    <w:basedOn w:val="Normal"/>
+    <w:next w:val="Normal"/>
+    <w:autoRedefine/>
+    <w:uiPriority w:val="39"/>
+    <w:unhideWhenUsed/>
+    <w:rsid w:val="006F176E"/>
+    <w:pPr>
+      <w:tabs>
+        <w:tab w:val="right" w:leader="underscore" w:pos="9350"/>
+      </w:tabs>
+      <w:spacing w:after="100"/>
+    </w:pPr>
+    <w:rPr>
+      <w:rFonts w:ascii="Times New Roman" w:hAnsi="Times New Roman" w:cs="Times New Roman"/>
+      <w:b/>
+      <w:bCs/>
+      <w:i/>
+      <w:iCs/>
+      <w:noProof/>
+      <w:sz w:val="24"/>
+      <w:szCs w:val="24"/>
+    </w:rPr>
+  </w:style>
+  <w:style w:type="paragraph" w:styleId="TOC2">
+    <w:name w:val="toc 2"/>
+    <w:basedOn w:val="Normal"/>
+    <w:next w:val="Normal"/>
+    <w:autoRedefine/>
+    <w:uiPriority w:val="39"/>
+    <w:unhideWhenUsed/>
+    <w:rsid w:val="006F176E"/>
+    <w:pPr>
+      <w:tabs>
+        <w:tab w:val="right" w:leader="underscore" w:pos="9350"/>
+      </w:tabs>
+      <w:spacing w:after="100"/>
+      <w:ind w:left="220"/>
+    </w:pPr>
+    <w:rPr>
+      <w:rFonts w:cs="Times New Roman"/>
+      <w:b/>
+      <w:bCs/>
+      <w:noProof/>
+    </w:rPr>
+  </w:style>
+  <w:style w:type="character" w:styleId="Hyperlink">
+    <w:name w:val="Hyperlink"/>
+    <w:basedOn w:val="DefaultParagraphFont"/>
+    <w:uiPriority w:val="99"/>
+    <w:unhideWhenUsed/>
+    <w:rsid w:val="00F141B5"/>
+    <w:rPr>
+      <w:color w:val="0563C1" w:themeColor="hyperlink"/>
+      <w:u w:val="single"/>
+    </w:rPr>
+  </w:style>
+  <w:style w:type="character" w:customStyle="1" w:styleId="Heading3Char">
+    <w:name w:val="Heading 3 Char"/>
+    <w:basedOn w:val="DefaultParagraphFont"/>
+    <w:link w:val="Heading3"/>
+    <w:uiPriority w:val="9"/>
+    <w:rsid w:val="006F176E"/>
+    <w:rPr>
+      <w:rFonts w:ascii="Times New Roman" w:eastAsiaTheme="majorEastAsia" w:hAnsi="Times New Roman" w:cstheme="majorBidi"/>
+      <w:color w:val="1F3763" w:themeColor="accent1" w:themeShade="7F"/>
+      <w:sz w:val="28"/>
+      <w:szCs w:val="24"/>
+    </w:rPr>
   </w:style>
 </w:styles>
 </file>

</xml_diff>